<commit_message>
Backport copyedit changes to ch16
</commit_message>
<xml_diff>
--- a/nostarch/docx/chapter16.docx
+++ b/nostarch/docx/chapter16.docx
@@ -7258,8 +7258,13 @@
         <w:t xml:space="preserve"> </w:t>
       </w:r>
       <w:r>
-        <w:t xml:space="preserve">not </w:t>
-      </w:r>
+        <w:t>not</w:t>
+      </w:r>
+      <w:del w:id="69" w:author="Carol Nichols" w:date="2025-10-04T17:26:00Z" w16du:dateUtc="2025-10-04T21:26:00Z">
+        <w:r>
+          <w:delText xml:space="preserve"> </w:delText>
+        </w:r>
+      </w:del>
     </w:p>
     <w:p>
       <w:pPr>
@@ -7268,7 +7273,7 @@
       <w:r>
         <w:t>implemented for `Rc&lt;Mutex&lt;i32&gt;&gt;`</w:t>
       </w:r>
-      <w:ins w:id="69" w:author="Eva Morrow" w:date="2025-07-08T10:30:00Z">
+      <w:ins w:id="70" w:author="Eva Morrow" w:date="2025-07-08T10:30:00Z">
         <w:r>
           <w:t xml:space="preserve"> </w:t>
         </w:r>
@@ -7280,7 +7285,7 @@
         </w:r>
       </w:ins>
       <w:commentRangeEnd w:id="67"/>
-      <w:ins w:id="70" w:author="Eva Morrow" w:date="2025-07-08T10:31:00Z">
+      <w:ins w:id="71" w:author="Eva Morrow" w:date="2025-07-08T10:31:00Z">
         <w:r>
           <w:rPr>
             <w:rStyle w:val="CommentReference"/>
@@ -7404,12 +7409,12 @@
       <w:r>
         <w:t xml:space="preserve"> in the next section: </w:t>
       </w:r>
-      <w:del w:id="71" w:author="Audrey Doyle" w:date="2025-09-17T12:23:00Z" w16du:dateUtc="2025-09-17T16:23:00Z">
+      <w:del w:id="72" w:author="Audrey Doyle" w:date="2025-09-17T12:23:00Z" w16du:dateUtc="2025-09-17T16:23:00Z">
         <w:r>
           <w:delText xml:space="preserve">it’s </w:delText>
         </w:r>
       </w:del>
-      <w:ins w:id="72" w:author="Audrey Doyle" w:date="2025-09-17T12:23:00Z" w16du:dateUtc="2025-09-17T16:23:00Z">
+      <w:ins w:id="73" w:author="Audrey Doyle" w:date="2025-09-17T12:23:00Z" w16du:dateUtc="2025-09-17T16:23:00Z">
         <w:r>
           <w:t xml:space="preserve">It’s </w:t>
         </w:r>
@@ -7417,7 +7422,7 @@
       <w:r>
         <w:t xml:space="preserve">one of the traits that ensures </w:t>
       </w:r>
-      <w:ins w:id="73" w:author="Audrey Doyle" w:date="2025-09-17T12:23:00Z" w16du:dateUtc="2025-09-17T16:23:00Z">
+      <w:ins w:id="74" w:author="Audrey Doyle" w:date="2025-09-17T12:23:00Z" w16du:dateUtc="2025-09-17T16:23:00Z">
         <w:r>
           <w:t xml:space="preserve">that </w:t>
         </w:r>
@@ -7474,11 +7479,11 @@
       <w:pPr>
         <w:pStyle w:val="HeadC"/>
       </w:pPr>
-      <w:bookmarkStart w:id="74" w:name="_Toc206171148"/>
+      <w:bookmarkStart w:id="75" w:name="_Toc206171148"/>
       <w:r>
         <w:t>Atomic Reference Counting with Arc&lt;T&gt;</w:t>
       </w:r>
-      <w:bookmarkEnd w:id="74"/>
+      <w:bookmarkEnd w:id="75"/>
     </w:p>
     <w:p>
       <w:pPr>
@@ -7545,12 +7550,12 @@
         <w:lastRenderedPageBreak/>
         <w:t xml:space="preserve">concurrency primitive that we won’t cover in detail here: </w:t>
       </w:r>
-      <w:del w:id="75" w:author="Audrey Doyle" w:date="2025-09-17T12:24:00Z" w16du:dateUtc="2025-09-17T16:24:00Z">
+      <w:del w:id="76" w:author="Audrey Doyle" w:date="2025-09-17T12:24:00Z" w16du:dateUtc="2025-09-17T16:24:00Z">
         <w:r>
           <w:delText xml:space="preserve">see </w:delText>
         </w:r>
       </w:del>
-      <w:ins w:id="76" w:author="Audrey Doyle" w:date="2025-09-17T12:24:00Z" w16du:dateUtc="2025-09-17T16:24:00Z">
+      <w:ins w:id="77" w:author="Audrey Doyle" w:date="2025-09-17T12:24:00Z" w16du:dateUtc="2025-09-17T16:24:00Z">
         <w:r>
           <w:t xml:space="preserve">See </w:t>
         </w:r>
@@ -7966,7 +7971,7 @@
       <w:r>
         <w:t xml:space="preserve"> with a primitive type for this example so </w:t>
       </w:r>
-      <w:ins w:id="77" w:author="Audrey Doyle" w:date="2025-09-17T12:25:00Z" w16du:dateUtc="2025-09-17T16:25:00Z">
+      <w:ins w:id="78" w:author="Audrey Doyle" w:date="2025-09-17T12:25:00Z" w16du:dateUtc="2025-09-17T16:25:00Z">
         <w:r>
           <w:t xml:space="preserve">that </w:t>
         </w:r>
@@ -7989,11 +7994,11 @@
         <w:pStyle w:val="HeadB"/>
         <w:spacing w:before="200"/>
       </w:pPr>
-      <w:bookmarkStart w:id="78" w:name="_Toc206171149"/>
+      <w:bookmarkStart w:id="79" w:name="_Toc206171149"/>
       <w:r>
         <w:t>Comparing RefCell&lt;T&gt;/Rc&lt;T&gt; and Mutex&lt;T&gt;/Arc&lt;T&gt;</w:t>
       </w:r>
-      <w:bookmarkEnd w:id="78"/>
+      <w:bookmarkEnd w:id="79"/>
     </w:p>
     <w:p>
       <w:pPr>
@@ -8020,7 +8025,7 @@
       <w:r>
         <w:t xml:space="preserve"> is immutable but </w:t>
       </w:r>
-      <w:ins w:id="79" w:author="Audrey Doyle" w:date="2025-09-17T12:25:00Z" w16du:dateUtc="2025-09-17T16:25:00Z">
+      <w:ins w:id="80" w:author="Audrey Doyle" w:date="2025-09-17T12:25:00Z" w16du:dateUtc="2025-09-17T16:25:00Z">
         <w:r>
           <w:t xml:space="preserve">that </w:t>
         </w:r>
@@ -8171,7 +8176,7 @@
       <w:r>
         <w:t>. These occur when an operation needs to lock two resources and two threads have each acquired one of the locks, causing them to wait for each other forever. If you’re interested in deadlocks, try creating a Rust program that has a deadlock; then</w:t>
       </w:r>
-      <w:ins w:id="80" w:author="Audrey Doyle" w:date="2025-09-17T12:26:00Z" w16du:dateUtc="2025-09-17T16:26:00Z">
+      <w:ins w:id="81" w:author="Audrey Doyle" w:date="2025-09-17T12:26:00Z" w16du:dateUtc="2025-09-17T16:26:00Z">
         <w:r>
           <w:t>,</w:t>
         </w:r>
@@ -8228,11 +8233,11 @@
       <w:pPr>
         <w:pStyle w:val="HeadA"/>
       </w:pPr>
-      <w:bookmarkStart w:id="81" w:name="_Toc206171150"/>
+      <w:bookmarkStart w:id="82" w:name="_Toc206171150"/>
       <w:r>
         <w:t>Extensible Concurrency with Send and Sync</w:t>
       </w:r>
-      <w:bookmarkEnd w:id="81"/>
+      <w:bookmarkEnd w:id="82"/>
     </w:p>
     <w:p>
       <w:pPr>
@@ -8291,7 +8296,7 @@
       <w:r>
         <w:fldChar w:fldCharType="end"/>
       </w:r>
-      <w:bookmarkStart w:id="82" w:name="_Toc206171151"/>
+      <w:bookmarkStart w:id="83" w:name="_Toc206171151"/>
       <w:r>
         <w:t>Transfer</w:t>
       </w:r>
@@ -8301,7 +8306,7 @@
       <w:r>
         <w:t>Ownership Between Threads</w:t>
       </w:r>
-      <w:bookmarkEnd w:id="82"/>
+      <w:bookmarkEnd w:id="83"/>
     </w:p>
     <w:p>
       <w:pPr>
@@ -8346,12 +8351,12 @@
       <w:r>
         <w:t xml:space="preserve">: </w:t>
       </w:r>
-      <w:del w:id="83" w:author="Audrey Doyle" w:date="2025-09-17T12:27:00Z" w16du:dateUtc="2025-09-17T16:27:00Z">
+      <w:del w:id="84" w:author="Audrey Doyle" w:date="2025-09-17T12:27:00Z" w16du:dateUtc="2025-09-17T16:27:00Z">
         <w:r>
           <w:delText xml:space="preserve">this </w:delText>
         </w:r>
       </w:del>
-      <w:ins w:id="84" w:author="Audrey Doyle" w:date="2025-09-17T12:27:00Z" w16du:dateUtc="2025-09-17T16:27:00Z">
+      <w:ins w:id="85" w:author="Audrey Doyle" w:date="2025-09-17T12:27:00Z" w16du:dateUtc="2025-09-17T16:27:00Z">
         <w:r>
           <w:t xml:space="preserve">This </w:t>
         </w:r>
@@ -8494,7 +8499,7 @@
       <w:r>
         <w:fldChar w:fldCharType="end"/>
       </w:r>
-      <w:bookmarkStart w:id="85" w:name="_Toc206171152"/>
+      <w:bookmarkStart w:id="86" w:name="_Toc206171152"/>
       <w:r>
         <w:t>Access</w:t>
       </w:r>
@@ -8504,7 +8509,7 @@
       <w:r>
         <w:t xml:space="preserve"> from Multiple Threads</w:t>
       </w:r>
-      <w:bookmarkEnd w:id="85"/>
+      <w:bookmarkEnd w:id="86"/>
     </w:p>
     <w:p>
       <w:pPr>
@@ -8713,7 +8718,7 @@
       <w:r>
         <w:rPr>
           <w:rStyle w:val="Xref"/>
-          <w:rPrChange w:id="86" w:author="Audrey Doyle" w:date="2025-09-17T12:28:00Z" w16du:dateUtc="2025-09-17T16:28:00Z">
+          <w:rPrChange w:id="87" w:author="Audrey Doyle" w:date="2025-09-17T12:28:00Z" w16du:dateUtc="2025-09-17T16:28:00Z">
             <w:rPr/>
           </w:rPrChange>
         </w:rPr>
@@ -8740,7 +8745,7 @@
       <w:r>
         <w:rPr>
           <w:rStyle w:val="Literal"/>
-          <w:rPrChange w:id="87" w:author="Audrey Doyle" w:date="2025-09-17T12:28:00Z" w16du:dateUtc="2025-09-17T16:28:00Z">
+          <w:rPrChange w:id="88" w:author="Audrey Doyle" w:date="2025-09-17T12:28:00Z" w16du:dateUtc="2025-09-17T16:28:00Z">
             <w:rPr>
               <w:rStyle w:val="Xref"/>
             </w:rPr>
@@ -8751,7 +8756,7 @@
       <w:r>
         <w:rPr>
           <w:rStyle w:val="Xref"/>
-          <w:rPrChange w:id="88" w:author="Audrey Doyle" w:date="2025-09-17T12:28:00Z" w16du:dateUtc="2025-09-17T16:28:00Z">
+          <w:rPrChange w:id="89" w:author="Audrey Doyle" w:date="2025-09-17T12:28:00Z" w16du:dateUtc="2025-09-17T16:28:00Z">
             <w:rPr/>
           </w:rPrChange>
         </w:rPr>
@@ -8783,12 +8788,12 @@
       <w:pPr>
         <w:pStyle w:val="HeadB"/>
       </w:pPr>
-      <w:bookmarkStart w:id="89" w:name="_Toc206171153"/>
+      <w:bookmarkStart w:id="90" w:name="_Toc206171153"/>
       <w:r>
         <w:lastRenderedPageBreak/>
         <w:t>Implementing Send and Sync Manually Is Unsafe</w:t>
       </w:r>
-      <w:bookmarkEnd w:id="89"/>
+      <w:bookmarkEnd w:id="90"/>
     </w:p>
     <w:p>
       <w:pPr>
@@ -8900,11 +8905,11 @@
       <w:pPr>
         <w:pStyle w:val="HeadA"/>
       </w:pPr>
-      <w:bookmarkStart w:id="90" w:name="_Toc206171154"/>
+      <w:bookmarkStart w:id="91" w:name="_Toc206171154"/>
       <w:r>
         <w:t>Summary</w:t>
       </w:r>
-      <w:bookmarkEnd w:id="90"/>
+      <w:bookmarkEnd w:id="91"/>
     </w:p>
     <w:p>
       <w:pPr>
@@ -8913,12 +8918,12 @@
       <w:r>
         <w:t xml:space="preserve">This isn’t the last you’ll see of concurrency in this book: </w:t>
       </w:r>
-      <w:del w:id="91" w:author="Audrey Doyle" w:date="2025-09-17T12:29:00Z" w16du:dateUtc="2025-09-17T16:29:00Z">
+      <w:del w:id="92" w:author="Audrey Doyle" w:date="2025-09-17T12:29:00Z" w16du:dateUtc="2025-09-17T16:29:00Z">
         <w:r>
           <w:delText xml:space="preserve">the </w:delText>
         </w:r>
       </w:del>
-      <w:ins w:id="92" w:author="Audrey Doyle" w:date="2025-09-17T12:29:00Z" w16du:dateUtc="2025-09-17T16:29:00Z">
+      <w:ins w:id="93" w:author="Audrey Doyle" w:date="2025-09-17T12:29:00Z" w16du:dateUtc="2025-09-17T16:29:00Z">
         <w:r>
           <w:t xml:space="preserve">The </w:t>
         </w:r>
@@ -8969,12 +8974,12 @@
       <w:r>
         <w:t xml:space="preserve">, that are safe to use in concurrent contexts. The type system and the borrow checker ensure that the code using these solutions won’t end up with data races or invalid references. Once you get your code to compile, you can rest assured that it will happily run on multiple threads without the kinds of hard-to-track-down bugs common in other languages. Concurrent programming is no longer a concept to be afraid of: </w:t>
       </w:r>
-      <w:del w:id="93" w:author="Audrey Doyle" w:date="2025-09-17T12:30:00Z" w16du:dateUtc="2025-09-17T16:30:00Z">
+      <w:del w:id="94" w:author="Audrey Doyle" w:date="2025-09-17T12:30:00Z" w16du:dateUtc="2025-09-17T16:30:00Z">
         <w:r>
           <w:delText xml:space="preserve">go </w:delText>
         </w:r>
       </w:del>
-      <w:ins w:id="94" w:author="Audrey Doyle" w:date="2025-09-17T12:30:00Z" w16du:dateUtc="2025-09-17T16:30:00Z">
+      <w:ins w:id="95" w:author="Audrey Doyle" w:date="2025-09-17T12:30:00Z" w16du:dateUtc="2025-09-17T16:30:00Z">
         <w:r>
           <w:t xml:space="preserve">Go </w:t>
         </w:r>

</xml_diff>